<commit_message>
Con lectura de coordinación
Para ajustes
</commit_message>
<xml_diff>
--- a/fuentes/contenidos/grado05/guion01/CS_05_01_CO_REC150.docx
+++ b/fuentes/contenidos/grado05/guion01/CS_05_01_CO_REC150.docx
@@ -97,25 +97,29 @@
     <w:p>
       <w:pPr>
         <w:rPr>
-          <w:lang w:val="es-CO"/>
-        </w:rPr>
-      </w:pPr>
-      <w:r>
-        <w:rPr>
-          <w:lang w:val="es-CO"/>
-        </w:rPr>
-        <w:t xml:space="preserve">[GUION CS_05_01_CO] Guion 1 </w:t>
-      </w:r>
-      <w:r>
-        <w:rPr>
           <w:b/>
           <w:lang w:val="es-CO"/>
         </w:rPr>
+      </w:pPr>
+      <w:r>
+        <w:rPr>
+          <w:highlight w:val="yellow"/>
+          <w:lang w:val="es-CO"/>
+        </w:rPr>
+        <w:t xml:space="preserve">[GUION CS_05_01_CO] Guion 1 </w:t>
+      </w:r>
+      <w:r>
+        <w:rPr>
+          <w:b/>
+          <w:highlight w:val="yellow"/>
+          <w:lang w:val="es-CO"/>
+        </w:rPr>
         <w:t xml:space="preserve">La </w:t>
       </w:r>
       <w:r>
         <w:rPr>
           <w:b/>
+          <w:highlight w:val="yellow"/>
           <w:lang w:val="es-CO"/>
         </w:rPr>
         <w:t>I</w:t>
@@ -123,6 +127,7 @@
       <w:r>
         <w:rPr>
           <w:b/>
+          <w:highlight w:val="yellow"/>
           <w:lang w:val="es-CO"/>
         </w:rPr>
         <w:t>ndependencia de Colombia</w:t>
@@ -391,7 +396,7 @@
         </w:rPr>
         <w:t xml:space="preserve">e </w:t>
       </w:r>
-      <w:commentRangeStart w:id="2"/>
+      <w:commentRangeStart w:id="1"/>
       <w:r>
         <w:rPr>
           <w:rFonts w:ascii="Arial" w:hAnsi="Arial" w:cs="Arial"/>
@@ -401,12 +406,12 @@
         </w:rPr>
         <w:t>letras</w:t>
       </w:r>
-      <w:commentRangeEnd w:id="2"/>
+      <w:commentRangeEnd w:id="1"/>
       <w:r>
         <w:rPr>
           <w:rStyle w:val="Refdecomentario"/>
         </w:rPr>
-        <w:commentReference w:id="2"/>
+        <w:commentReference w:id="1"/>
       </w:r>
     </w:p>
     <w:p>
@@ -468,7 +473,7 @@
           <w:lang w:val="es-ES_tradnl"/>
         </w:rPr>
       </w:pPr>
-      <w:commentRangeStart w:id="3"/>
+      <w:commentRangeStart w:id="2"/>
       <w:r>
         <w:rPr>
           <w:rFonts w:ascii="Arial" w:hAnsi="Arial" w:cs="Arial"/>
@@ -478,12 +483,12 @@
         </w:rPr>
         <w:t>Independencia</w:t>
       </w:r>
-      <w:commentRangeEnd w:id="3"/>
+      <w:commentRangeEnd w:id="2"/>
       <w:r>
         <w:rPr>
           <w:rStyle w:val="Refdecomentario"/>
         </w:rPr>
-        <w:commentReference w:id="3"/>
+        <w:commentReference w:id="2"/>
       </w:r>
     </w:p>
     <w:p>
@@ -543,7 +548,17 @@
           <w:szCs w:val="18"/>
           <w:lang w:val="es-ES_tradnl"/>
         </w:rPr>
-        <w:t>20 minutos</w:t>
+        <w:t xml:space="preserve">20 </w:t>
+      </w:r>
+      <w:r>
+        <w:rPr>
+          <w:rFonts w:ascii="Arial" w:hAnsi="Arial" w:cs="Arial"/>
+          <w:sz w:val="18"/>
+          <w:szCs w:val="18"/>
+          <w:highlight w:val="yellow"/>
+          <w:lang w:val="es-ES_tradnl"/>
+        </w:rPr>
+        <w:t>minutos</w:t>
       </w:r>
     </w:p>
     <w:p>
@@ -2377,7 +2392,7 @@
         </w:rPr>
         <w:t>Encuentra en la sopa de letras l</w:t>
       </w:r>
-      <w:commentRangeStart w:id="4"/>
+      <w:commentRangeStart w:id="3"/>
       <w:r>
         <w:rPr>
           <w:rFonts w:ascii="Arial" w:hAnsi="Arial" w:cs="Arial"/>
@@ -2387,12 +2402,12 @@
         </w:rPr>
         <w:t>as</w:t>
       </w:r>
-      <w:commentRangeEnd w:id="4"/>
+      <w:commentRangeEnd w:id="3"/>
       <w:r>
         <w:rPr>
           <w:rStyle w:val="Refdecomentario"/>
         </w:rPr>
-        <w:commentReference w:id="4"/>
+        <w:commentReference w:id="3"/>
       </w:r>
       <w:r>
         <w:rPr>
@@ -2439,6 +2454,8 @@
         </w:rPr>
         <w:t xml:space="preserve"> </w:t>
       </w:r>
+      <w:bookmarkStart w:id="4" w:name="_GoBack"/>
+      <w:bookmarkEnd w:id="4"/>
     </w:p>
     <w:p>
       <w:pPr>
@@ -6687,11 +6704,9 @@
       <w:r>
         <w:t xml:space="preserve"> de la Nueva Granada</w:t>
       </w:r>
-      <w:bookmarkStart w:id="1" w:name="_GoBack"/>
-      <w:bookmarkEnd w:id="1"/>
     </w:p>
   </w:comment>
-  <w:comment w:id="2" w:author="MCMarquez" w:date="2015-04-08T09:11:00Z" w:initials="M">
+  <w:comment w:id="1" w:author="MCMarquez" w:date="2015-04-08T09:11:00Z" w:initials="M">
     <w:p>
       <w:pPr>
         <w:pStyle w:val="Textocomentario"/>
@@ -6719,7 +6734,7 @@
       <w:proofErr w:type="spellEnd"/>
     </w:p>
   </w:comment>
-  <w:comment w:id="3" w:author="MCMarquez" w:date="2015-04-08T09:15:00Z" w:initials="M">
+  <w:comment w:id="2" w:author="MCMarquez" w:date="2015-04-08T09:15:00Z" w:initials="M">
     <w:p>
       <w:pPr>
         <w:pStyle w:val="Textocomentario"/>
@@ -6771,7 +6786,7 @@
       <w:proofErr w:type="spellEnd"/>
     </w:p>
   </w:comment>
-  <w:comment w:id="4" w:author="MCMarquez" w:date="2015-04-08T09:11:00Z" w:initials="M">
+  <w:comment w:id="3" w:author="MCMarquez" w:date="2015-04-08T09:11:00Z" w:initials="M">
     <w:p>
       <w:pPr>
         <w:pStyle w:val="Textocomentario"/>

</xml_diff>